<commit_message>
Updating coursew ork from week 3 to week 4.
</commit_message>
<xml_diff>
--- a/AndersonSeanInvenstory/doc/HWExecution.docx
+++ b/AndersonSeanInvenstory/doc/HWExecution.docx
@@ -9,8 +9,8 @@
           <w:noProof/>
         </w:rPr>
         <w:drawing>
-          <wp:inline distT="0" distB="0" distL="0" distR="0" wp14:anchorId="752978D7" wp14:editId="2E46202E">
-            <wp:extent cx="5943113" cy="3341369"/>
+          <wp:inline distT="0" distB="0" distL="0" distR="0" wp14:anchorId="752978D7" wp14:editId="3FE7C03C">
+            <wp:extent cx="5943112" cy="3341369"/>
             <wp:effectExtent l="0" t="0" r="635" b="0"/>
             <wp:docPr id="1" name="Picture 1"/>
             <wp:cNvGraphicFramePr>
@@ -38,7 +38,7 @@
                   <pic:spPr>
                     <a:xfrm>
                       <a:off x="0" y="0"/>
-                      <a:ext cx="5943113" cy="3341369"/>
+                      <a:ext cx="5943112" cy="3341369"/>
                     </a:xfrm>
                     <a:prstGeom prst="rect">
                       <a:avLst/>

</xml_diff>